<commit_message>
Adicionando Requisitos Funcionais do Sistema
</commit_message>
<xml_diff>
--- a/Fase de Iniciação - Cantina.docx
+++ b/Fase de Iniciação - Cantina.docx
@@ -1,6 +1,6 @@
 
 <file path=word/document.xml><?xml version="1.0" encoding="utf-8"?>
-<w:document xmlns:wpc="http://schemas.microsoft.com/office/word/2010/wordprocessingCanvas" xmlns:mc="http://schemas.openxmlformats.org/markup-compatibility/2006" xmlns:o="urn:schemas-microsoft-com:office:office" xmlns:r="http://schemas.openxmlformats.org/officeDocument/2006/relationships" xmlns:m="http://schemas.openxmlformats.org/officeDocument/2006/math" xmlns:v="urn:schemas-microsoft-com:vml" xmlns:wp14="http://schemas.microsoft.com/office/word/2010/wordprocessingDrawing" xmlns:wp="http://schemas.openxmlformats.org/drawingml/2006/wordprocessingDrawing" xmlns:w10="urn:schemas-microsoft-com:office:word" xmlns:w="http://schemas.openxmlformats.org/wordprocessingml/2006/main" xmlns:w14="http://schemas.microsoft.com/office/word/2010/wordml" xmlns:wpg="http://schemas.microsoft.com/office/word/2010/wordprocessingGroup" xmlns:wpi="http://schemas.microsoft.com/office/word/2010/wordprocessingInk" xmlns:wne="http://schemas.microsoft.com/office/word/2006/wordml" xmlns:wps="http://schemas.microsoft.com/office/word/2010/wordprocessingShape" mc:Ignorable="w14 wp14">
+<w:document xmlns:ve="http://schemas.openxmlformats.org/markup-compatibility/2006" xmlns:o="urn:schemas-microsoft-com:office:office" xmlns:r="http://schemas.openxmlformats.org/officeDocument/2006/relationships" xmlns:m="http://schemas.openxmlformats.org/officeDocument/2006/math" xmlns:v="urn:schemas-microsoft-com:vml" xmlns:wp="http://schemas.openxmlformats.org/drawingml/2006/wordprocessingDrawing" xmlns:w10="urn:schemas-microsoft-com:office:word" xmlns:w="http://schemas.openxmlformats.org/wordprocessingml/2006/main" xmlns:wne="http://schemas.microsoft.com/office/word/2006/wordml">
   <w:body>
     <w:p>
       <w:pPr>
@@ -20,21 +20,21 @@
     </w:p>
     <w:sdt>
       <w:sdtPr>
+        <w:rPr>
+          <w:rFonts w:asciiTheme="minorHAnsi" w:eastAsiaTheme="minorHAnsi" w:hAnsiTheme="minorHAnsi" w:cstheme="minorBidi"/>
+          <w:b w:val="0"/>
+          <w:bCs w:val="0"/>
+          <w:color w:val="auto"/>
+          <w:sz w:val="22"/>
+          <w:szCs w:val="22"/>
+          <w:lang w:eastAsia="en-US"/>
+        </w:rPr>
         <w:id w:val="-1820720441"/>
         <w:docPartObj>
           <w:docPartGallery w:val="Table of Contents"/>
           <w:docPartUnique/>
         </w:docPartObj>
       </w:sdtPr>
-      <w:sdtEndPr>
-        <w:rPr>
-          <w:rFonts w:asciiTheme="minorHAnsi" w:eastAsiaTheme="minorHAnsi" w:hAnsiTheme="minorHAnsi" w:cstheme="minorBidi"/>
-          <w:color w:val="auto"/>
-          <w:sz w:val="22"/>
-          <w:szCs w:val="22"/>
-          <w:lang w:eastAsia="en-US"/>
-        </w:rPr>
-      </w:sdtEndPr>
       <w:sdtContent>
         <w:bookmarkStart w:id="0" w:name="_GoBack" w:displacedByCustomXml="prev"/>
         <w:bookmarkEnd w:id="0" w:displacedByCustomXml="prev"/>
@@ -67,7 +67,7 @@
           <w:r>
             <w:fldChar w:fldCharType="separate"/>
           </w:r>
-          <w:hyperlink w:anchor="_Toc397332812" w:history="1">
+          <w:hyperlink w:anchor="_Toc398540130" w:history="1">
             <w:r>
               <w:rPr>
                 <w:rStyle w:val="Hyperlink"/>
@@ -94,7 +94,7 @@
                 <w:noProof/>
                 <w:webHidden/>
               </w:rPr>
-              <w:instrText xml:space="preserve"> PAGEREF _Toc397332812 \h </w:instrText>
+              <w:instrText xml:space="preserve"> PAGEREF _Toc398540130 \h </w:instrText>
             </w:r>
             <w:r>
               <w:rPr>
@@ -137,7 +137,7 @@
               <w:lang w:eastAsia="pt-BR"/>
             </w:rPr>
           </w:pPr>
-          <w:hyperlink w:anchor="_Toc397332813" w:history="1">
+          <w:hyperlink w:anchor="_Toc398540131" w:history="1">
             <w:r>
               <w:rPr>
                 <w:rStyle w:val="Hyperlink"/>
@@ -164,7 +164,7 @@
                 <w:noProof/>
                 <w:webHidden/>
               </w:rPr>
-              <w:instrText xml:space="preserve"> PAGEREF _Toc397332813 \h </w:instrText>
+              <w:instrText xml:space="preserve"> PAGEREF _Toc398540131 \h </w:instrText>
             </w:r>
             <w:r>
               <w:rPr>
@@ -211,7 +211,7 @@
       <w:pPr>
         <w:pStyle w:val="Ttulo2"/>
       </w:pPr>
-      <w:bookmarkStart w:id="1" w:name="_Toc397332812"/>
+      <w:bookmarkStart w:id="1" w:name="_Toc398540130"/>
       <w:r>
         <w:t>Iniciação</w:t>
       </w:r>
@@ -243,17 +243,9 @@
         <w:rPr>
           <w:rStyle w:val="SubttuloChar"/>
         </w:rPr>
-        <w:t xml:space="preserve">s interessadas </w:t>
-      </w:r>
-      <w:proofErr w:type="gramStart"/>
-      <w:r>
-        <w:rPr>
-          <w:rStyle w:val="SubttuloChar"/>
-        </w:rPr>
-        <w:t xml:space="preserve">( </w:t>
+        <w:t xml:space="preserve">s interessadas ( </w:t>
       </w:r>
       <w:proofErr w:type="spellStart"/>
-      <w:proofErr w:type="gramEnd"/>
       <w:r>
         <w:rPr>
           <w:rStyle w:val="SubttuloChar"/>
@@ -275,8 +267,18 @@
           <w:ilvl w:val="0"/>
           <w:numId w:val="1"/>
         </w:numPr>
-      </w:pPr>
-      <w:r>
+        <w:rPr>
+          <w:rFonts w:ascii="Arial" w:hAnsi="Arial" w:cs="Arial"/>
+          <w:sz w:val="24"/>
+          <w:szCs w:val="24"/>
+        </w:rPr>
+      </w:pPr>
+      <w:r>
+        <w:rPr>
+          <w:rFonts w:ascii="Arial" w:hAnsi="Arial" w:cs="Arial"/>
+          <w:sz w:val="24"/>
+          <w:szCs w:val="24"/>
+        </w:rPr>
         <w:t>Funcionários da cantina;</w:t>
       </w:r>
     </w:p>
@@ -287,8 +289,18 @@
           <w:ilvl w:val="0"/>
           <w:numId w:val="1"/>
         </w:numPr>
-      </w:pPr>
-      <w:r>
+        <w:rPr>
+          <w:rFonts w:ascii="Arial" w:hAnsi="Arial" w:cs="Arial"/>
+          <w:sz w:val="24"/>
+          <w:szCs w:val="24"/>
+        </w:rPr>
+      </w:pPr>
+      <w:r>
+        <w:rPr>
+          <w:rFonts w:ascii="Arial" w:hAnsi="Arial" w:cs="Arial"/>
+          <w:sz w:val="24"/>
+          <w:szCs w:val="24"/>
+        </w:rPr>
         <w:t>Professores;</w:t>
       </w:r>
     </w:p>
@@ -299,8 +311,18 @@
           <w:ilvl w:val="0"/>
           <w:numId w:val="1"/>
         </w:numPr>
-      </w:pPr>
-      <w:r>
+        <w:rPr>
+          <w:rFonts w:ascii="Arial" w:hAnsi="Arial" w:cs="Arial"/>
+          <w:sz w:val="24"/>
+          <w:szCs w:val="24"/>
+        </w:rPr>
+      </w:pPr>
+      <w:r>
+        <w:rPr>
+          <w:rFonts w:ascii="Arial" w:hAnsi="Arial" w:cs="Arial"/>
+          <w:sz w:val="24"/>
+          <w:szCs w:val="24"/>
+        </w:rPr>
         <w:t xml:space="preserve"> Alunos;</w:t>
       </w:r>
     </w:p>
@@ -311,8 +333,18 @@
           <w:ilvl w:val="0"/>
           <w:numId w:val="1"/>
         </w:numPr>
-      </w:pPr>
-      <w:r>
+        <w:rPr>
+          <w:rFonts w:ascii="Arial" w:hAnsi="Arial" w:cs="Arial"/>
+          <w:sz w:val="24"/>
+          <w:szCs w:val="24"/>
+        </w:rPr>
+      </w:pPr>
+      <w:r>
+        <w:rPr>
+          <w:rFonts w:ascii="Arial" w:hAnsi="Arial" w:cs="Arial"/>
+          <w:sz w:val="24"/>
+          <w:szCs w:val="24"/>
+        </w:rPr>
         <w:t xml:space="preserve"> Empregados;</w:t>
       </w:r>
     </w:p>
@@ -323,8 +355,18 @@
           <w:ilvl w:val="0"/>
           <w:numId w:val="1"/>
         </w:numPr>
-      </w:pPr>
-      <w:r>
+        <w:rPr>
+          <w:rFonts w:ascii="Arial" w:hAnsi="Arial" w:cs="Arial"/>
+          <w:sz w:val="24"/>
+          <w:szCs w:val="24"/>
+        </w:rPr>
+      </w:pPr>
+      <w:r>
+        <w:rPr>
+          <w:rFonts w:ascii="Arial" w:hAnsi="Arial" w:cs="Arial"/>
+          <w:sz w:val="24"/>
+          <w:szCs w:val="24"/>
+        </w:rPr>
         <w:t>Fornecedor de alimentos;</w:t>
       </w:r>
     </w:p>
@@ -335,13 +377,28 @@
           <w:ilvl w:val="0"/>
           <w:numId w:val="1"/>
         </w:numPr>
+        <w:rPr>
+          <w:rFonts w:ascii="Arial" w:hAnsi="Arial" w:cs="Arial"/>
+          <w:sz w:val="24"/>
+          <w:szCs w:val="24"/>
+        </w:rPr>
       </w:pPr>
       <w:proofErr w:type="spellStart"/>
       <w:r>
+        <w:rPr>
+          <w:rFonts w:ascii="Arial" w:hAnsi="Arial" w:cs="Arial"/>
+          <w:sz w:val="24"/>
+          <w:szCs w:val="24"/>
+        </w:rPr>
         <w:t>Hostinger</w:t>
       </w:r>
       <w:proofErr w:type="spellEnd"/>
       <w:r>
+        <w:rPr>
+          <w:rFonts w:ascii="Arial" w:hAnsi="Arial" w:cs="Arial"/>
+          <w:sz w:val="24"/>
+          <w:szCs w:val="24"/>
+        </w:rPr>
         <w:t>;</w:t>
       </w:r>
     </w:p>
@@ -361,13 +418,251 @@
       <w:pPr>
         <w:pStyle w:val="Ttulo2"/>
       </w:pPr>
-      <w:bookmarkStart w:id="2" w:name="_Toc397332813"/>
+      <w:bookmarkStart w:id="2" w:name="_Toc398540131"/>
       <w:r>
         <w:t>Planejamento</w:t>
       </w:r>
       <w:bookmarkEnd w:id="2"/>
-      <w:r>
-        <w:t xml:space="preserve">     </w:t>
+    </w:p>
+    <w:p/>
+    <w:p>
+      <w:pPr>
+        <w:pStyle w:val="Subttulo"/>
+      </w:pPr>
+      <w:r>
+        <w:t>Requisitos</w:t>
+      </w:r>
+    </w:p>
+    <w:p>
+      <w:pPr>
+        <w:rPr>
+          <w:rFonts w:ascii="Arial" w:hAnsi="Arial" w:cs="Arial"/>
+          <w:sz w:val="24"/>
+          <w:szCs w:val="24"/>
+        </w:rPr>
+      </w:pPr>
+      <w:r>
+        <w:rPr>
+          <w:rFonts w:ascii="Arial" w:hAnsi="Arial" w:cs="Arial"/>
+          <w:sz w:val="24"/>
+          <w:szCs w:val="24"/>
+        </w:rPr>
+        <w:t>RF - O projeto deverá ter um gerenciamento de venda.</w:t>
+      </w:r>
+    </w:p>
+    <w:p>
+      <w:pPr>
+        <w:rPr>
+          <w:rFonts w:ascii="Arial" w:hAnsi="Arial" w:cs="Arial"/>
+          <w:sz w:val="24"/>
+          <w:szCs w:val="24"/>
+        </w:rPr>
+      </w:pPr>
+      <w:r>
+        <w:rPr>
+          <w:rFonts w:ascii="Arial" w:hAnsi="Arial" w:cs="Arial"/>
+          <w:sz w:val="24"/>
+          <w:szCs w:val="24"/>
+        </w:rPr>
+        <w:t>RF - O projeto deverá ter um relatório de estoque.</w:t>
+      </w:r>
+    </w:p>
+    <w:p>
+      <w:pPr>
+        <w:rPr>
+          <w:rFonts w:ascii="Arial" w:hAnsi="Arial" w:cs="Arial"/>
+          <w:sz w:val="24"/>
+          <w:szCs w:val="24"/>
+        </w:rPr>
+      </w:pPr>
+      <w:r>
+        <w:rPr>
+          <w:rFonts w:ascii="Arial" w:hAnsi="Arial" w:cs="Arial"/>
+          <w:sz w:val="24"/>
+          <w:szCs w:val="24"/>
+        </w:rPr>
+        <w:t>RF - O sistema deverá ter cadastro de usuários(Funcionários, Professores).</w:t>
+      </w:r>
+    </w:p>
+    <w:p>
+      <w:pPr>
+        <w:rPr>
+          <w:rFonts w:ascii="Arial" w:hAnsi="Arial" w:cs="Arial"/>
+          <w:sz w:val="24"/>
+          <w:szCs w:val="24"/>
+        </w:rPr>
+      </w:pPr>
+      <w:r>
+        <w:rPr>
+          <w:rFonts w:ascii="Arial" w:hAnsi="Arial" w:cs="Arial"/>
+          <w:sz w:val="24"/>
+          <w:szCs w:val="24"/>
+        </w:rPr>
+        <w:t>RF - O Sistema deverá ter um relatório de Vendas.</w:t>
+      </w:r>
+    </w:p>
+    <w:p>
+      <w:pPr>
+        <w:rPr>
+          <w:rFonts w:ascii="Arial" w:hAnsi="Arial" w:cs="Arial"/>
+          <w:sz w:val="24"/>
+          <w:szCs w:val="24"/>
+        </w:rPr>
+      </w:pPr>
+      <w:r>
+        <w:rPr>
+          <w:rFonts w:ascii="Arial" w:hAnsi="Arial" w:cs="Arial"/>
+          <w:sz w:val="24"/>
+          <w:szCs w:val="24"/>
+        </w:rPr>
+        <w:t>RNF - O projeto da cantina deverá ser manuseado por um Funcionário.</w:t>
+      </w:r>
+    </w:p>
+    <w:p>
+      <w:pPr>
+        <w:rPr>
+          <w:rFonts w:ascii="Arial" w:hAnsi="Arial" w:cs="Arial"/>
+          <w:sz w:val="24"/>
+          <w:szCs w:val="24"/>
+        </w:rPr>
+      </w:pPr>
+      <w:r>
+        <w:rPr>
+          <w:rFonts w:ascii="Arial" w:hAnsi="Arial" w:cs="Arial"/>
+          <w:sz w:val="24"/>
+          <w:szCs w:val="24"/>
+        </w:rPr>
+        <w:t>RNF - O Funcionário deverá realizar vendas de produtos disponíveis.</w:t>
+      </w:r>
+    </w:p>
+    <w:p>
+      <w:pPr>
+        <w:rPr>
+          <w:rFonts w:ascii="Arial" w:hAnsi="Arial" w:cs="Arial"/>
+          <w:sz w:val="24"/>
+          <w:szCs w:val="24"/>
+        </w:rPr>
+      </w:pPr>
+    </w:p>
+    <w:p>
+      <w:pPr>
+        <w:rPr>
+          <w:rFonts w:ascii="Arial" w:hAnsi="Arial" w:cs="Arial"/>
+          <w:sz w:val="24"/>
+          <w:szCs w:val="24"/>
+        </w:rPr>
+      </w:pPr>
+      <w:r>
+        <w:rPr>
+          <w:rFonts w:ascii="Arial" w:hAnsi="Arial" w:cs="Arial"/>
+          <w:sz w:val="24"/>
+          <w:szCs w:val="24"/>
+        </w:rPr>
+        <w:t>RN - A compra poderá ser feita por dinheiro/cartões de credito.</w:t>
+      </w:r>
+    </w:p>
+    <w:p>
+      <w:pPr>
+        <w:rPr>
+          <w:rFonts w:ascii="Arial" w:hAnsi="Arial" w:cs="Arial"/>
+          <w:sz w:val="24"/>
+          <w:szCs w:val="24"/>
+        </w:rPr>
+      </w:pPr>
+      <w:r>
+        <w:rPr>
+          <w:rFonts w:ascii="Arial" w:hAnsi="Arial" w:cs="Arial"/>
+          <w:sz w:val="24"/>
+          <w:szCs w:val="24"/>
+        </w:rPr>
+        <w:t>RS - Autenticação do usuário deverá ser um requisito para efetuar a venda.</w:t>
+      </w:r>
+    </w:p>
+    <w:p>
+      <w:pPr>
+        <w:rPr>
+          <w:rFonts w:ascii="Arial" w:hAnsi="Arial" w:cs="Arial"/>
+          <w:sz w:val="24"/>
+          <w:szCs w:val="24"/>
+        </w:rPr>
+      </w:pPr>
+      <w:r>
+        <w:rPr>
+          <w:rFonts w:ascii="Arial" w:hAnsi="Arial" w:cs="Arial"/>
+          <w:sz w:val="24"/>
+          <w:szCs w:val="24"/>
+        </w:rPr>
+        <w:t xml:space="preserve">RS - Somente o Administrador poderá consultar o </w:t>
+      </w:r>
+      <w:proofErr w:type="spellStart"/>
+      <w:r>
+        <w:rPr>
+          <w:rFonts w:ascii="Arial" w:hAnsi="Arial" w:cs="Arial"/>
+          <w:sz w:val="24"/>
+          <w:szCs w:val="24"/>
+        </w:rPr>
+        <w:t>Log</w:t>
+      </w:r>
+      <w:proofErr w:type="spellEnd"/>
+      <w:r>
+        <w:rPr>
+          <w:rFonts w:ascii="Arial" w:hAnsi="Arial" w:cs="Arial"/>
+          <w:sz w:val="24"/>
+          <w:szCs w:val="24"/>
+        </w:rPr>
+        <w:t xml:space="preserve"> de Vendas.</w:t>
+      </w:r>
+    </w:p>
+    <w:p>
+      <w:pPr>
+        <w:rPr>
+          <w:rFonts w:ascii="Arial" w:hAnsi="Arial" w:cs="Arial"/>
+          <w:sz w:val="24"/>
+          <w:szCs w:val="24"/>
+        </w:rPr>
+      </w:pPr>
+      <w:r>
+        <w:rPr>
+          <w:rFonts w:ascii="Arial" w:hAnsi="Arial" w:cs="Arial"/>
+          <w:sz w:val="24"/>
+          <w:szCs w:val="24"/>
+        </w:rPr>
+        <w:t>RT - Os sistema deverá ser desenvolvido na plataforma JAVA SE.</w:t>
+      </w:r>
+    </w:p>
+    <w:p>
+      <w:pPr>
+        <w:rPr>
+          <w:rFonts w:ascii="Arial" w:hAnsi="Arial" w:cs="Arial"/>
+          <w:sz w:val="24"/>
+          <w:szCs w:val="24"/>
+        </w:rPr>
+      </w:pPr>
+      <w:r>
+        <w:rPr>
+          <w:rFonts w:ascii="Arial" w:hAnsi="Arial" w:cs="Arial"/>
+          <w:sz w:val="24"/>
+          <w:szCs w:val="24"/>
+        </w:rPr>
+        <w:t xml:space="preserve">RT - O Banco de dados utilizado deverá ser </w:t>
+      </w:r>
+      <w:proofErr w:type="spellStart"/>
+      <w:r>
+        <w:rPr>
+          <w:rFonts w:ascii="Arial" w:hAnsi="Arial" w:cs="Arial"/>
+          <w:sz w:val="24"/>
+          <w:szCs w:val="24"/>
+        </w:rPr>
+        <w:t>MySql</w:t>
+      </w:r>
+      <w:proofErr w:type="spellEnd"/>
+      <w:r>
+        <w:rPr>
+          <w:rFonts w:ascii="Arial" w:hAnsi="Arial" w:cs="Arial"/>
+          <w:sz w:val="24"/>
+          <w:szCs w:val="24"/>
+        </w:rPr>
+        <w:t>.</w:t>
       </w:r>
     </w:p>
     <w:sectPr>
@@ -381,7 +676,7 @@
 </file>
 
 <file path=word/numbering.xml><?xml version="1.0" encoding="utf-8"?>
-<w:numbering xmlns:wpc="http://schemas.microsoft.com/office/word/2010/wordprocessingCanvas" xmlns:mc="http://schemas.openxmlformats.org/markup-compatibility/2006" xmlns:o="urn:schemas-microsoft-com:office:office" xmlns:r="http://schemas.openxmlformats.org/officeDocument/2006/relationships" xmlns:m="http://schemas.openxmlformats.org/officeDocument/2006/math" xmlns:v="urn:schemas-microsoft-com:vml" xmlns:wp14="http://schemas.microsoft.com/office/word/2010/wordprocessingDrawing" xmlns:wp="http://schemas.openxmlformats.org/drawingml/2006/wordprocessingDrawing" xmlns:w10="urn:schemas-microsoft-com:office:word" xmlns:w="http://schemas.openxmlformats.org/wordprocessingml/2006/main" xmlns:w14="http://schemas.microsoft.com/office/word/2010/wordml" xmlns:wpg="http://schemas.microsoft.com/office/word/2010/wordprocessingGroup" xmlns:wpi="http://schemas.microsoft.com/office/word/2010/wordprocessingInk" xmlns:wne="http://schemas.microsoft.com/office/word/2006/wordml" xmlns:wps="http://schemas.microsoft.com/office/word/2010/wordprocessingShape" mc:Ignorable="w14 wp14">
+<w:numbering xmlns:ve="http://schemas.openxmlformats.org/markup-compatibility/2006" xmlns:o="urn:schemas-microsoft-com:office:office" xmlns:r="http://schemas.openxmlformats.org/officeDocument/2006/relationships" xmlns:m="http://schemas.openxmlformats.org/officeDocument/2006/math" xmlns:v="urn:schemas-microsoft-com:vml" xmlns:wp="http://schemas.openxmlformats.org/drawingml/2006/wordprocessingDrawing" xmlns:w10="urn:schemas-microsoft-com:office:word" xmlns:w="http://schemas.openxmlformats.org/wordprocessingml/2006/main" xmlns:wne="http://schemas.microsoft.com/office/word/2006/wordml">
   <w:abstractNum w:abstractNumId="0">
     <w:nsid w:val="519D2DB9"/>
     <w:multiLevelType w:val="hybridMultilevel"/>
@@ -502,7 +797,7 @@
 </file>
 
 <file path=word/styles.xml><?xml version="1.0" encoding="utf-8"?>
-<w:styles xmlns:mc="http://schemas.openxmlformats.org/markup-compatibility/2006" xmlns:r="http://schemas.openxmlformats.org/officeDocument/2006/relationships" xmlns:w="http://schemas.openxmlformats.org/wordprocessingml/2006/main" xmlns:w14="http://schemas.microsoft.com/office/word/2010/wordml" mc:Ignorable="w14">
+<w:styles xmlns:r="http://schemas.openxmlformats.org/officeDocument/2006/relationships" xmlns:w="http://schemas.openxmlformats.org/wordprocessingml/2006/main">
   <w:docDefaults>
     <w:rPrDefault>
       <w:rPr>
@@ -660,6 +955,7 @@
   <w:style w:type="paragraph" w:default="1" w:styleId="Normal">
     <w:name w:val="Normal"/>
     <w:qFormat/>
+    <w:rsid w:val="00D06488"/>
   </w:style>
   <w:style w:type="paragraph" w:styleId="Ttulo1">
     <w:name w:val="heading 1"/>
@@ -719,6 +1015,7 @@
     <w:uiPriority w:val="99"/>
     <w:semiHidden/>
     <w:unhideWhenUsed/>
+    <w:qFormat/>
     <w:tblPr>
       <w:tblInd w:w="0" w:type="dxa"/>
       <w:tblCellMar>
@@ -1427,513 +1724,6 @@
     </w:rPr>
   </w:style>
 </w:styles>
-</file>
-
-<file path=word/glossary/document.xml><?xml version="1.0" encoding="utf-8"?>
-<w:glossaryDocument xmlns:wpc="http://schemas.microsoft.com/office/word/2010/wordprocessingCanvas" xmlns:mc="http://schemas.openxmlformats.org/markup-compatibility/2006" xmlns:o="urn:schemas-microsoft-com:office:office" xmlns:r="http://schemas.openxmlformats.org/officeDocument/2006/relationships" xmlns:m="http://schemas.openxmlformats.org/officeDocument/2006/math" xmlns:v="urn:schemas-microsoft-com:vml" xmlns:wp14="http://schemas.microsoft.com/office/word/2010/wordprocessingDrawing" xmlns:wp="http://schemas.openxmlformats.org/drawingml/2006/wordprocessingDrawing" xmlns:w10="urn:schemas-microsoft-com:office:word" xmlns:w="http://schemas.openxmlformats.org/wordprocessingml/2006/main" xmlns:w14="http://schemas.microsoft.com/office/word/2010/wordml" xmlns:wpg="http://schemas.microsoft.com/office/word/2010/wordprocessingGroup" xmlns:wpi="http://schemas.microsoft.com/office/word/2010/wordprocessingInk" xmlns:wne="http://schemas.microsoft.com/office/word/2006/wordml" xmlns:wps="http://schemas.microsoft.com/office/word/2010/wordprocessingShape" mc:Ignorable="w14 wp14"/>
-</file>
-
-<file path=word/glossary/fontTable.xml><?xml version="1.0" encoding="utf-8"?>
-<w:fonts xmlns:mc="http://schemas.openxmlformats.org/markup-compatibility/2006" xmlns:r="http://schemas.openxmlformats.org/officeDocument/2006/relationships" xmlns:w="http://schemas.openxmlformats.org/wordprocessingml/2006/main" xmlns:w14="http://schemas.microsoft.com/office/word/2010/wordml" mc:Ignorable="w14">
-  <w:font w:name="Symbol">
-    <w:panose1 w:val="05050102010706020507"/>
-    <w:charset w:val="02"/>
-    <w:family w:val="roman"/>
-    <w:pitch w:val="variable"/>
-    <w:sig w:usb0="00000000" w:usb1="10000000" w:usb2="00000000" w:usb3="00000000" w:csb0="80000000" w:csb1="00000000"/>
-  </w:font>
-  <w:font w:name="Times New Roman">
-    <w:panose1 w:val="02020603050405020304"/>
-    <w:charset w:val="00"/>
-    <w:family w:val="roman"/>
-    <w:pitch w:val="variable"/>
-    <w:sig w:usb0="20002A87" w:usb1="80000000" w:usb2="00000008" w:usb3="00000000" w:csb0="000001FF" w:csb1="00000000"/>
-  </w:font>
-  <w:font w:name="Courier New">
-    <w:panose1 w:val="02070309020205020404"/>
-    <w:charset w:val="00"/>
-    <w:family w:val="modern"/>
-    <w:pitch w:val="fixed"/>
-    <w:sig w:usb0="20002A87" w:usb1="80000000" w:usb2="00000008" w:usb3="00000000" w:csb0="000001FF" w:csb1="00000000"/>
-  </w:font>
-  <w:font w:name="Wingdings">
-    <w:panose1 w:val="05000000000000000000"/>
-    <w:charset w:val="02"/>
-    <w:family w:val="auto"/>
-    <w:pitch w:val="variable"/>
-    <w:sig w:usb0="00000000" w:usb1="10000000" w:usb2="00000000" w:usb3="00000000" w:csb0="80000000" w:csb1="00000000"/>
-  </w:font>
-  <w:font w:name="Calibri">
-    <w:panose1 w:val="020F0502020204030204"/>
-    <w:charset w:val="00"/>
-    <w:family w:val="swiss"/>
-    <w:pitch w:val="variable"/>
-    <w:sig w:usb0="E10002FF" w:usb1="4000ACFF" w:usb2="00000009" w:usb3="00000000" w:csb0="0000019F" w:csb1="00000000"/>
-  </w:font>
-  <w:font w:name="Cambria">
-    <w:panose1 w:val="02040503050406030204"/>
-    <w:charset w:val="00"/>
-    <w:family w:val="roman"/>
-    <w:pitch w:val="variable"/>
-    <w:sig w:usb0="E00002FF" w:usb1="400004FF" w:usb2="00000000" w:usb3="00000000" w:csb0="0000019F" w:csb1="00000000"/>
-  </w:font>
-  <w:font w:name="Tahoma">
-    <w:panose1 w:val="020B0604030504040204"/>
-    <w:charset w:val="00"/>
-    <w:family w:val="swiss"/>
-    <w:pitch w:val="variable"/>
-    <w:sig w:usb0="61002A87" w:usb1="80000000" w:usb2="00000008" w:usb3="00000000" w:csb0="000101FF" w:csb1="00000000"/>
-  </w:font>
-</w:fonts>
-</file>
-
-<file path=word/glossary/settings.xml><?xml version="1.0" encoding="utf-8"?>
-<w:settings xmlns:mc="http://schemas.openxmlformats.org/markup-compatibility/2006" xmlns:o="urn:schemas-microsoft-com:office:office" xmlns:r="http://schemas.openxmlformats.org/officeDocument/2006/relationships" xmlns:m="http://schemas.openxmlformats.org/officeDocument/2006/math" xmlns:v="urn:schemas-microsoft-com:vml" xmlns:w10="urn:schemas-microsoft-com:office:word" xmlns:w="http://schemas.openxmlformats.org/wordprocessingml/2006/main" xmlns:w14="http://schemas.microsoft.com/office/word/2010/wordml" xmlns:sl="http://schemas.openxmlformats.org/schemaLibrary/2006/main" mc:Ignorable="w14">
-  <w:view w:val="normal"/>
-  <w:defaultTabStop w:val="708"/>
-  <w:hyphenationZone w:val="425"/>
-  <w:characterSpacingControl w:val="doNotCompress"/>
-  <w:compat>
-    <w:useFELayout/>
-    <w:compatSetting w:name="compatibilityMode" w:uri="http://schemas.microsoft.com/office/word" w:val="14"/>
-    <w:compatSetting w:name="overrideTableStyleFontSizeAndJustification" w:uri="http://schemas.microsoft.com/office/word" w:val="1"/>
-    <w:compatSetting w:name="enableOpenTypeFeatures" w:uri="http://schemas.microsoft.com/office/word" w:val="1"/>
-    <w:compatSetting w:name="doNotFlipMirrorIndents" w:uri="http://schemas.microsoft.com/office/word" w:val="1"/>
-  </w:compat>
-  <w:rsids>
-    <w:rsidRoot w:val="003B6167"/>
-    <w:rsid w:val="003B6167"/>
-    <w:rsid w:val="008167B5"/>
-  </w:rsids>
-  <m:mathPr>
-    <m:mathFont m:val="Cambria Math"/>
-    <m:brkBin m:val="before"/>
-    <m:brkBinSub m:val="--"/>
-    <m:smallFrac m:val="0"/>
-    <m:dispDef/>
-    <m:lMargin m:val="0"/>
-    <m:rMargin m:val="0"/>
-    <m:defJc m:val="centerGroup"/>
-    <m:wrapIndent m:val="1440"/>
-    <m:intLim m:val="subSup"/>
-    <m:naryLim m:val="undOvr"/>
-  </m:mathPr>
-  <w:themeFontLang w:val="pt-BR"/>
-  <w:clrSchemeMapping w:bg1="light1" w:t1="dark1" w:bg2="light2" w:t2="dark2" w:accent1="accent1" w:accent2="accent2" w:accent3="accent3" w:accent4="accent4" w:accent5="accent5" w:accent6="accent6" w:hyperlink="hyperlink" w:followedHyperlink="followedHyperlink"/>
-  <w:decimalSymbol w:val=","/>
-  <w:listSeparator w:val=";"/>
-</w:settings>
-</file>
-
-<file path=word/glossary/styles.xml><?xml version="1.0" encoding="utf-8"?>
-<w:styles xmlns:mc="http://schemas.openxmlformats.org/markup-compatibility/2006" xmlns:r="http://schemas.openxmlformats.org/officeDocument/2006/relationships" xmlns:w="http://schemas.openxmlformats.org/wordprocessingml/2006/main" xmlns:w14="http://schemas.microsoft.com/office/word/2010/wordml" mc:Ignorable="w14">
-  <w:docDefaults>
-    <w:rPrDefault>
-      <w:rPr>
-        <w:rFonts w:asciiTheme="minorHAnsi" w:eastAsiaTheme="minorEastAsia" w:hAnsiTheme="minorHAnsi" w:cstheme="minorBidi"/>
-        <w:sz w:val="22"/>
-        <w:szCs w:val="22"/>
-        <w:lang w:val="pt-BR" w:eastAsia="pt-BR" w:bidi="ar-SA"/>
-      </w:rPr>
-    </w:rPrDefault>
-    <w:pPrDefault>
-      <w:pPr>
-        <w:spacing w:after="200" w:line="276" w:lineRule="auto"/>
-      </w:pPr>
-    </w:pPrDefault>
-  </w:docDefaults>
-  <w:latentStyles w:defLockedState="0" w:defUIPriority="99" w:defSemiHidden="1" w:defUnhideWhenUsed="1" w:defQFormat="0" w:count="267">
-    <w:lsdException w:name="Normal" w:semiHidden="0" w:uiPriority="0" w:unhideWhenUsed="0" w:qFormat="1"/>
-    <w:lsdException w:name="heading 1" w:semiHidden="0" w:uiPriority="9" w:unhideWhenUsed="0" w:qFormat="1"/>
-    <w:lsdException w:name="heading 2" w:uiPriority="9" w:qFormat="1"/>
-    <w:lsdException w:name="heading 3" w:uiPriority="9" w:qFormat="1"/>
-    <w:lsdException w:name="heading 4" w:uiPriority="9" w:qFormat="1"/>
-    <w:lsdException w:name="heading 5" w:uiPriority="9" w:qFormat="1"/>
-    <w:lsdException w:name="heading 6" w:uiPriority="9" w:qFormat="1"/>
-    <w:lsdException w:name="heading 7" w:uiPriority="9" w:qFormat="1"/>
-    <w:lsdException w:name="heading 8" w:uiPriority="9" w:qFormat="1"/>
-    <w:lsdException w:name="heading 9" w:uiPriority="9" w:qFormat="1"/>
-    <w:lsdException w:name="toc 1" w:uiPriority="39"/>
-    <w:lsdException w:name="toc 2" w:uiPriority="39"/>
-    <w:lsdException w:name="toc 3" w:uiPriority="39"/>
-    <w:lsdException w:name="toc 4" w:uiPriority="39"/>
-    <w:lsdException w:name="toc 5" w:uiPriority="39"/>
-    <w:lsdException w:name="toc 6" w:uiPriority="39"/>
-    <w:lsdException w:name="toc 7" w:uiPriority="39"/>
-    <w:lsdException w:name="toc 8" w:uiPriority="39"/>
-    <w:lsdException w:name="toc 9" w:uiPriority="39"/>
-    <w:lsdException w:name="caption" w:uiPriority="35" w:qFormat="1"/>
-    <w:lsdException w:name="Title" w:semiHidden="0" w:uiPriority="10" w:unhideWhenUsed="0" w:qFormat="1"/>
-    <w:lsdException w:name="Default Paragraph Font" w:uiPriority="1"/>
-    <w:lsdException w:name="Subtitle" w:semiHidden="0" w:uiPriority="11" w:unhideWhenUsed="0" w:qFormat="1"/>
-    <w:lsdException w:name="Strong" w:semiHidden="0" w:uiPriority="22" w:unhideWhenUsed="0" w:qFormat="1"/>
-    <w:lsdException w:name="Emphasis" w:semiHidden="0" w:uiPriority="20" w:unhideWhenUsed="0" w:qFormat="1"/>
-    <w:lsdException w:name="Table Grid" w:semiHidden="0" w:uiPriority="59" w:unhideWhenUsed="0"/>
-    <w:lsdException w:name="Placeholder Text" w:unhideWhenUsed="0"/>
-    <w:lsdException w:name="No Spacing" w:semiHidden="0" w:uiPriority="1" w:unhideWhenUsed="0" w:qFormat="1"/>
-    <w:lsdException w:name="Light Shading" w:semiHidden="0" w:uiPriority="60" w:unhideWhenUsed="0"/>
-    <w:lsdException w:name="Light List" w:semiHidden="0" w:uiPriority="61" w:unhideWhenUsed="0"/>
-    <w:lsdException w:name="Light Grid" w:semiHidden="0" w:uiPriority="62" w:unhideWhenUsed="0"/>
-    <w:lsdException w:name="Medium Shading 1" w:semiHidden="0" w:uiPriority="63" w:unhideWhenUsed="0"/>
-    <w:lsdException w:name="Medium Shading 2" w:semiHidden="0" w:uiPriority="64" w:unhideWhenUsed="0"/>
-    <w:lsdException w:name="Medium List 1" w:semiHidden="0" w:uiPriority="65" w:unhideWhenUsed="0"/>
-    <w:lsdException w:name="Medium List 2" w:semiHidden="0" w:uiPriority="66" w:unhideWhenUsed="0"/>
-    <w:lsdException w:name="Medium Grid 1" w:semiHidden="0" w:uiPriority="67" w:unhideWhenUsed="0"/>
-    <w:lsdException w:name="Medium Grid 2" w:semiHidden="0" w:uiPriority="68" w:unhideWhenUsed="0"/>
-    <w:lsdException w:name="Medium Grid 3" w:semiHidden="0" w:uiPriority="69" w:unhideWhenUsed="0"/>
-    <w:lsdException w:name="Dark List" w:semiHidden="0" w:uiPriority="70" w:unhideWhenUsed="0"/>
-    <w:lsdException w:name="Colorful Shading" w:semiHidden="0" w:uiPriority="71" w:unhideWhenUsed="0"/>
-    <w:lsdException w:name="Colorful List" w:semiHidden="0" w:uiPriority="72" w:unhideWhenUsed="0"/>
-    <w:lsdException w:name="Colorful Grid" w:semiHidden="0" w:uiPriority="73" w:unhideWhenUsed="0"/>
-    <w:lsdException w:name="Light Shading Accent 1" w:semiHidden="0" w:uiPriority="60" w:unhideWhenUsed="0"/>
-    <w:lsdException w:name="Light List Accent 1" w:semiHidden="0" w:uiPriority="61" w:unhideWhenUsed="0"/>
-    <w:lsdException w:name="Light Grid Accent 1" w:semiHidden="0" w:uiPriority="62" w:unhideWhenUsed="0"/>
-    <w:lsdException w:name="Medium Shading 1 Accent 1" w:semiHidden="0" w:uiPriority="63" w:unhideWhenUsed="0"/>
-    <w:lsdException w:name="Medium Shading 2 Accent 1" w:semiHidden="0" w:uiPriority="64" w:unhideWhenUsed="0"/>
-    <w:lsdException w:name="Medium List 1 Accent 1" w:semiHidden="0" w:uiPriority="65" w:unhideWhenUsed="0"/>
-    <w:lsdException w:name="Revision" w:unhideWhenUsed="0"/>
-    <w:lsdException w:name="List Paragraph" w:semiHidden="0" w:uiPriority="34" w:unhideWhenUsed="0" w:qFormat="1"/>
-    <w:lsdException w:name="Quote" w:semiHidden="0" w:uiPriority="29" w:unhideWhenUsed="0" w:qFormat="1"/>
-    <w:lsdException w:name="Intense Quote" w:semiHidden="0" w:uiPriority="30" w:unhideWhenUsed="0" w:qFormat="1"/>
-    <w:lsdException w:name="Medium List 2 Accent 1" w:semiHidden="0" w:uiPriority="66" w:unhideWhenUsed="0"/>
-    <w:lsdException w:name="Medium Grid 1 Accent 1" w:semiHidden="0" w:uiPriority="67" w:unhideWhenUsed="0"/>
-    <w:lsdException w:name="Medium Grid 2 Accent 1" w:semiHidden="0" w:uiPriority="68" w:unhideWhenUsed="0"/>
-    <w:lsdException w:name="Medium Grid 3 Accent 1" w:semiHidden="0" w:uiPriority="69" w:unhideWhenUsed="0"/>
-    <w:lsdException w:name="Dark List Accent 1" w:semiHidden="0" w:uiPriority="70" w:unhideWhenUsed="0"/>
-    <w:lsdException w:name="Colorful Shading Accent 1" w:semiHidden="0" w:uiPriority="71" w:unhideWhenUsed="0"/>
-    <w:lsdException w:name="Colorful List Accent 1" w:semiHidden="0" w:uiPriority="72" w:unhideWhenUsed="0"/>
-    <w:lsdException w:name="Colorful Grid Accent 1" w:semiHidden="0" w:uiPriority="73" w:unhideWhenUsed="0"/>
-    <w:lsdException w:name="Light Shading Accent 2" w:semiHidden="0" w:uiPriority="60" w:unhideWhenUsed="0"/>
-    <w:lsdException w:name="Light List Accent 2" w:semiHidden="0" w:uiPriority="61" w:unhideWhenUsed="0"/>
-    <w:lsdException w:name="Light Grid Accent 2" w:semiHidden="0" w:uiPriority="62" w:unhideWhenUsed="0"/>
-    <w:lsdException w:name="Medium Shading 1 Accent 2" w:semiHidden="0" w:uiPriority="63" w:unhideWhenUsed="0"/>
-    <w:lsdException w:name="Medium Shading 2 Accent 2" w:semiHidden="0" w:uiPriority="64" w:unhideWhenUsed="0"/>
-    <w:lsdException w:name="Medium List 1 Accent 2" w:semiHidden="0" w:uiPriority="65" w:unhideWhenUsed="0"/>
-    <w:lsdException w:name="Medium List 2 Accent 2" w:semiHidden="0" w:uiPriority="66" w:unhideWhenUsed="0"/>
-    <w:lsdException w:name="Medium Grid 1 Accent 2" w:semiHidden="0" w:uiPriority="67" w:unhideWhenUsed="0"/>
-    <w:lsdException w:name="Medium Grid 2 Accent 2" w:semiHidden="0" w:uiPriority="68" w:unhideWhenUsed="0"/>
-    <w:lsdException w:name="Medium Grid 3 Accent 2" w:semiHidden="0" w:uiPriority="69" w:unhideWhenUsed="0"/>
-    <w:lsdException w:name="Dark List Accent 2" w:semiHidden="0" w:uiPriority="70" w:unhideWhenUsed="0"/>
-    <w:lsdException w:name="Colorful Shading Accent 2" w:semiHidden="0" w:uiPriority="71" w:unhideWhenUsed="0"/>
-    <w:lsdException w:name="Colorful List Accent 2" w:semiHidden="0" w:uiPriority="72" w:unhideWhenUsed="0"/>
-    <w:lsdException w:name="Colorful Grid Accent 2" w:semiHidden="0" w:uiPriority="73" w:unhideWhenUsed="0"/>
-    <w:lsdException w:name="Light Shading Accent 3" w:semiHidden="0" w:uiPriority="60" w:unhideWhenUsed="0"/>
-    <w:lsdException w:name="Light List Accent 3" w:semiHidden="0" w:uiPriority="61" w:unhideWhenUsed="0"/>
-    <w:lsdException w:name="Light Grid Accent 3" w:semiHidden="0" w:uiPriority="62" w:unhideWhenUsed="0"/>
-    <w:lsdException w:name="Medium Shading 1 Accent 3" w:semiHidden="0" w:uiPriority="63" w:unhideWhenUsed="0"/>
-    <w:lsdException w:name="Medium Shading 2 Accent 3" w:semiHidden="0" w:uiPriority="64" w:unhideWhenUsed="0"/>
-    <w:lsdException w:name="Medium List 1 Accent 3" w:semiHidden="0" w:uiPriority="65" w:unhideWhenUsed="0"/>
-    <w:lsdException w:name="Medium List 2 Accent 3" w:semiHidden="0" w:uiPriority="66" w:unhideWhenUsed="0"/>
-    <w:lsdException w:name="Medium Grid 1 Accent 3" w:semiHidden="0" w:uiPriority="67" w:unhideWhenUsed="0"/>
-    <w:lsdException w:name="Medium Grid 2 Accent 3" w:semiHidden="0" w:uiPriority="68" w:unhideWhenUsed="0"/>
-    <w:lsdException w:name="Medium Grid 3 Accent 3" w:semiHidden="0" w:uiPriority="69" w:unhideWhenUsed="0"/>
-    <w:lsdException w:name="Dark List Accent 3" w:semiHidden="0" w:uiPriority="70" w:unhideWhenUsed="0"/>
-    <w:lsdException w:name="Colorful Shading Accent 3" w:semiHidden="0" w:uiPriority="71" w:unhideWhenUsed="0"/>
-    <w:lsdException w:name="Colorful List Accent 3" w:semiHidden="0" w:uiPriority="72" w:unhideWhenUsed="0"/>
-    <w:lsdException w:name="Colorful Grid Accent 3" w:semiHidden="0" w:uiPriority="73" w:unhideWhenUsed="0"/>
-    <w:lsdException w:name="Light Shading Accent 4" w:semiHidden="0" w:uiPriority="60" w:unhideWhenUsed="0"/>
-    <w:lsdException w:name="Light List Accent 4" w:semiHidden="0" w:uiPriority="61" w:unhideWhenUsed="0"/>
-    <w:lsdException w:name="Light Grid Accent 4" w:semiHidden="0" w:uiPriority="62" w:unhideWhenUsed="0"/>
-    <w:lsdException w:name="Medium Shading 1 Accent 4" w:semiHidden="0" w:uiPriority="63" w:unhideWhenUsed="0"/>
-    <w:lsdException w:name="Medium Shading 2 Accent 4" w:semiHidden="0" w:uiPriority="64" w:unhideWhenUsed="0"/>
-    <w:lsdException w:name="Medium List 1 Accent 4" w:semiHidden="0" w:uiPriority="65" w:unhideWhenUsed="0"/>
-    <w:lsdException w:name="Medium List 2 Accent 4" w:semiHidden="0" w:uiPriority="66" w:unhideWhenUsed="0"/>
-    <w:lsdException w:name="Medium Grid 1 Accent 4" w:semiHidden="0" w:uiPriority="67" w:unhideWhenUsed="0"/>
-    <w:lsdException w:name="Medium Grid 2 Accent 4" w:semiHidden="0" w:uiPriority="68" w:unhideWhenUsed="0"/>
-    <w:lsdException w:name="Medium Grid 3 Accent 4" w:semiHidden="0" w:uiPriority="69" w:unhideWhenUsed="0"/>
-    <w:lsdException w:name="Dark List Accent 4" w:semiHidden="0" w:uiPriority="70" w:unhideWhenUsed="0"/>
-    <w:lsdException w:name="Colorful Shading Accent 4" w:semiHidden="0" w:uiPriority="71" w:unhideWhenUsed="0"/>
-    <w:lsdException w:name="Colorful List Accent 4" w:semiHidden="0" w:uiPriority="72" w:unhideWhenUsed="0"/>
-    <w:lsdException w:name="Colorful Grid Accent 4" w:semiHidden="0" w:uiPriority="73" w:unhideWhenUsed="0"/>
-    <w:lsdException w:name="Light Shading Accent 5" w:semiHidden="0" w:uiPriority="60" w:unhideWhenUsed="0"/>
-    <w:lsdException w:name="Light List Accent 5" w:semiHidden="0" w:uiPriority="61" w:unhideWhenUsed="0"/>
-    <w:lsdException w:name="Light Grid Accent 5" w:semiHidden="0" w:uiPriority="62" w:unhideWhenUsed="0"/>
-    <w:lsdException w:name="Medium Shading 1 Accent 5" w:semiHidden="0" w:uiPriority="63" w:unhideWhenUsed="0"/>
-    <w:lsdException w:name="Medium Shading 2 Accent 5" w:semiHidden="0" w:uiPriority="64" w:unhideWhenUsed="0"/>
-    <w:lsdException w:name="Medium List 1 Accent 5" w:semiHidden="0" w:uiPriority="65" w:unhideWhenUsed="0"/>
-    <w:lsdException w:name="Medium List 2 Accent 5" w:semiHidden="0" w:uiPriority="66" w:unhideWhenUsed="0"/>
-    <w:lsdException w:name="Medium Grid 1 Accent 5" w:semiHidden="0" w:uiPriority="67" w:unhideWhenUsed="0"/>
-    <w:lsdException w:name="Medium Grid 2 Accent 5" w:semiHidden="0" w:uiPriority="68" w:unhideWhenUsed="0"/>
-    <w:lsdException w:name="Medium Grid 3 Accent 5" w:semiHidden="0" w:uiPriority="69" w:unhideWhenUsed="0"/>
-    <w:lsdException w:name="Dark List Accent 5" w:semiHidden="0" w:uiPriority="70" w:unhideWhenUsed="0"/>
-    <w:lsdException w:name="Colorful Shading Accent 5" w:semiHidden="0" w:uiPriority="71" w:unhideWhenUsed="0"/>
-    <w:lsdException w:name="Colorful List Accent 5" w:semiHidden="0" w:uiPriority="72" w:unhideWhenUsed="0"/>
-    <w:lsdException w:name="Colorful Grid Accent 5" w:semiHidden="0" w:uiPriority="73" w:unhideWhenUsed="0"/>
-    <w:lsdException w:name="Light Shading Accent 6" w:semiHidden="0" w:uiPriority="60" w:unhideWhenUsed="0"/>
-    <w:lsdException w:name="Light List Accent 6" w:semiHidden="0" w:uiPriority="61" w:unhideWhenUsed="0"/>
-    <w:lsdException w:name="Light Grid Accent 6" w:semiHidden="0" w:uiPriority="62" w:unhideWhenUsed="0"/>
-    <w:lsdException w:name="Medium Shading 1 Accent 6" w:semiHidden="0" w:uiPriority="63" w:unhideWhenUsed="0"/>
-    <w:lsdException w:name="Medium Shading 2 Accent 6" w:semiHidden="0" w:uiPriority="64" w:unhideWhenUsed="0"/>
-    <w:lsdException w:name="Medium List 1 Accent 6" w:semiHidden="0" w:uiPriority="65" w:unhideWhenUsed="0"/>
-    <w:lsdException w:name="Medium List 2 Accent 6" w:semiHidden="0" w:uiPriority="66" w:unhideWhenUsed="0"/>
-    <w:lsdException w:name="Medium Grid 1 Accent 6" w:semiHidden="0" w:uiPriority="67" w:unhideWhenUsed="0"/>
-    <w:lsdException w:name="Medium Grid 2 Accent 6" w:semiHidden="0" w:uiPriority="68" w:unhideWhenUsed="0"/>
-    <w:lsdException w:name="Medium Grid 3 Accent 6" w:semiHidden="0" w:uiPriority="69" w:unhideWhenUsed="0"/>
-    <w:lsdException w:name="Dark List Accent 6" w:semiHidden="0" w:uiPriority="70" w:unhideWhenUsed="0"/>
-    <w:lsdException w:name="Colorful Shading Accent 6" w:semiHidden="0" w:uiPriority="71" w:unhideWhenUsed="0"/>
-    <w:lsdException w:name="Colorful List Accent 6" w:semiHidden="0" w:uiPriority="72" w:unhideWhenUsed="0"/>
-    <w:lsdException w:name="Colorful Grid Accent 6" w:semiHidden="0" w:uiPriority="73" w:unhideWhenUsed="0"/>
-    <w:lsdException w:name="Subtle Emphasis" w:semiHidden="0" w:uiPriority="19" w:unhideWhenUsed="0" w:qFormat="1"/>
-    <w:lsdException w:name="Intense Emphasis" w:semiHidden="0" w:uiPriority="21" w:unhideWhenUsed="0" w:qFormat="1"/>
-    <w:lsdException w:name="Subtle Reference" w:semiHidden="0" w:uiPriority="31" w:unhideWhenUsed="0" w:qFormat="1"/>
-    <w:lsdException w:name="Intense Reference" w:semiHidden="0" w:uiPriority="32" w:unhideWhenUsed="0" w:qFormat="1"/>
-    <w:lsdException w:name="Book Title" w:semiHidden="0" w:uiPriority="33" w:unhideWhenUsed="0" w:qFormat="1"/>
-    <w:lsdException w:name="Bibliography" w:uiPriority="37"/>
-    <w:lsdException w:name="TOC Heading" w:uiPriority="39" w:qFormat="1"/>
-  </w:latentStyles>
-  <w:style w:type="paragraph" w:default="1" w:styleId="Normal">
-    <w:name w:val="Normal"/>
-    <w:qFormat/>
-  </w:style>
-  <w:style w:type="character" w:default="1" w:styleId="Fontepargpadro">
-    <w:name w:val="Default Paragraph Font"/>
-    <w:uiPriority w:val="1"/>
-    <w:semiHidden/>
-    <w:unhideWhenUsed/>
-  </w:style>
-  <w:style w:type="table" w:default="1" w:styleId="Tabelanormal">
-    <w:name w:val="Normal Table"/>
-    <w:uiPriority w:val="99"/>
-    <w:semiHidden/>
-    <w:unhideWhenUsed/>
-    <w:tblPr>
-      <w:tblInd w:w="0" w:type="dxa"/>
-      <w:tblCellMar>
-        <w:top w:w="0" w:type="dxa"/>
-        <w:left w:w="108" w:type="dxa"/>
-        <w:bottom w:w="0" w:type="dxa"/>
-        <w:right w:w="108" w:type="dxa"/>
-      </w:tblCellMar>
-    </w:tblPr>
-  </w:style>
-  <w:style w:type="numbering" w:default="1" w:styleId="Semlista">
-    <w:name w:val="No List"/>
-    <w:uiPriority w:val="99"/>
-    <w:semiHidden/>
-    <w:unhideWhenUsed/>
-  </w:style>
-  <w:style w:type="paragraph" w:customStyle="1" w:styleId="D35D7CAC934C4A93B07A50BEEF577F19">
-    <w:name w:val="D35D7CAC934C4A93B07A50BEEF577F19"/>
-    <w:rsid w:val="003B6167"/>
-  </w:style>
-  <w:style w:type="paragraph" w:customStyle="1" w:styleId="41501EC534034329B657B8B0BCF79AC2">
-    <w:name w:val="41501EC534034329B657B8B0BCF79AC2"/>
-    <w:rsid w:val="003B6167"/>
-  </w:style>
-  <w:style w:type="paragraph" w:customStyle="1" w:styleId="E1C55B28AF0A47E397848B88BD4F5EBB">
-    <w:name w:val="E1C55B28AF0A47E397848B88BD4F5EBB"/>
-    <w:rsid w:val="003B6167"/>
-  </w:style>
-</w:styles>
-</file>
-
-<file path=word/glossary/stylesWithEffects.xml><?xml version="1.0" encoding="utf-8"?>
-<w:styles xmlns:wpc="http://schemas.microsoft.com/office/word/2010/wordprocessingCanvas" xmlns:mc="http://schemas.openxmlformats.org/markup-compatibility/2006" xmlns:o="urn:schemas-microsoft-com:office:office" xmlns:r="http://schemas.openxmlformats.org/officeDocument/2006/relationships" xmlns:m="http://schemas.openxmlformats.org/officeDocument/2006/math" xmlns:v="urn:schemas-microsoft-com:vml" xmlns:wp14="http://schemas.microsoft.com/office/word/2010/wordprocessingDrawing" xmlns:wp="http://schemas.openxmlformats.org/drawingml/2006/wordprocessingDrawing" xmlns:w10="urn:schemas-microsoft-com:office:word" xmlns:w="http://schemas.openxmlformats.org/wordprocessingml/2006/main" xmlns:w14="http://schemas.microsoft.com/office/word/2010/wordml" xmlns:wpg="http://schemas.microsoft.com/office/word/2010/wordprocessingGroup" xmlns:wpi="http://schemas.microsoft.com/office/word/2010/wordprocessingInk" xmlns:wne="http://schemas.microsoft.com/office/word/2006/wordml" xmlns:wps="http://schemas.microsoft.com/office/word/2010/wordprocessingShape" mc:Ignorable="w14 wp14">
-  <w:docDefaults>
-    <w:rPrDefault>
-      <w:rPr>
-        <w:rFonts w:asciiTheme="minorHAnsi" w:eastAsiaTheme="minorEastAsia" w:hAnsiTheme="minorHAnsi" w:cstheme="minorBidi"/>
-        <w:sz w:val="22"/>
-        <w:szCs w:val="22"/>
-        <w:lang w:val="pt-BR" w:eastAsia="pt-BR" w:bidi="ar-SA"/>
-      </w:rPr>
-    </w:rPrDefault>
-    <w:pPrDefault>
-      <w:pPr>
-        <w:spacing w:after="200" w:line="276" w:lineRule="auto"/>
-      </w:pPr>
-    </w:pPrDefault>
-  </w:docDefaults>
-  <w:latentStyles w:defLockedState="0" w:defUIPriority="99" w:defSemiHidden="1" w:defUnhideWhenUsed="1" w:defQFormat="0" w:count="267">
-    <w:lsdException w:name="Normal" w:semiHidden="0" w:uiPriority="0" w:unhideWhenUsed="0" w:qFormat="1"/>
-    <w:lsdException w:name="heading 1" w:semiHidden="0" w:uiPriority="9" w:unhideWhenUsed="0" w:qFormat="1"/>
-    <w:lsdException w:name="heading 2" w:uiPriority="9" w:qFormat="1"/>
-    <w:lsdException w:name="heading 3" w:uiPriority="9" w:qFormat="1"/>
-    <w:lsdException w:name="heading 4" w:uiPriority="9" w:qFormat="1"/>
-    <w:lsdException w:name="heading 5" w:uiPriority="9" w:qFormat="1"/>
-    <w:lsdException w:name="heading 6" w:uiPriority="9" w:qFormat="1"/>
-    <w:lsdException w:name="heading 7" w:uiPriority="9" w:qFormat="1"/>
-    <w:lsdException w:name="heading 8" w:uiPriority="9" w:qFormat="1"/>
-    <w:lsdException w:name="heading 9" w:uiPriority="9" w:qFormat="1"/>
-    <w:lsdException w:name="toc 1" w:uiPriority="39"/>
-    <w:lsdException w:name="toc 2" w:uiPriority="39"/>
-    <w:lsdException w:name="toc 3" w:uiPriority="39"/>
-    <w:lsdException w:name="toc 4" w:uiPriority="39"/>
-    <w:lsdException w:name="toc 5" w:uiPriority="39"/>
-    <w:lsdException w:name="toc 6" w:uiPriority="39"/>
-    <w:lsdException w:name="toc 7" w:uiPriority="39"/>
-    <w:lsdException w:name="toc 8" w:uiPriority="39"/>
-    <w:lsdException w:name="toc 9" w:uiPriority="39"/>
-    <w:lsdException w:name="caption" w:uiPriority="35" w:qFormat="1"/>
-    <w:lsdException w:name="Title" w:semiHidden="0" w:uiPriority="10" w:unhideWhenUsed="0" w:qFormat="1"/>
-    <w:lsdException w:name="Default Paragraph Font" w:uiPriority="1"/>
-    <w:lsdException w:name="Subtitle" w:semiHidden="0" w:uiPriority="11" w:unhideWhenUsed="0" w:qFormat="1"/>
-    <w:lsdException w:name="Strong" w:semiHidden="0" w:uiPriority="22" w:unhideWhenUsed="0" w:qFormat="1"/>
-    <w:lsdException w:name="Emphasis" w:semiHidden="0" w:uiPriority="20" w:unhideWhenUsed="0" w:qFormat="1"/>
-    <w:lsdException w:name="Table Grid" w:semiHidden="0" w:uiPriority="59" w:unhideWhenUsed="0"/>
-    <w:lsdException w:name="Placeholder Text" w:unhideWhenUsed="0"/>
-    <w:lsdException w:name="No Spacing" w:semiHidden="0" w:uiPriority="1" w:unhideWhenUsed="0" w:qFormat="1"/>
-    <w:lsdException w:name="Light Shading" w:semiHidden="0" w:uiPriority="60" w:unhideWhenUsed="0"/>
-    <w:lsdException w:name="Light List" w:semiHidden="0" w:uiPriority="61" w:unhideWhenUsed="0"/>
-    <w:lsdException w:name="Light Grid" w:semiHidden="0" w:uiPriority="62" w:unhideWhenUsed="0"/>
-    <w:lsdException w:name="Medium Shading 1" w:semiHidden="0" w:uiPriority="63" w:unhideWhenUsed="0"/>
-    <w:lsdException w:name="Medium Shading 2" w:semiHidden="0" w:uiPriority="64" w:unhideWhenUsed="0"/>
-    <w:lsdException w:name="Medium List 1" w:semiHidden="0" w:uiPriority="65" w:unhideWhenUsed="0"/>
-    <w:lsdException w:name="Medium List 2" w:semiHidden="0" w:uiPriority="66" w:unhideWhenUsed="0"/>
-    <w:lsdException w:name="Medium Grid 1" w:semiHidden="0" w:uiPriority="67" w:unhideWhenUsed="0"/>
-    <w:lsdException w:name="Medium Grid 2" w:semiHidden="0" w:uiPriority="68" w:unhideWhenUsed="0"/>
-    <w:lsdException w:name="Medium Grid 3" w:semiHidden="0" w:uiPriority="69" w:unhideWhenUsed="0"/>
-    <w:lsdException w:name="Dark List" w:semiHidden="0" w:uiPriority="70" w:unhideWhenUsed="0"/>
-    <w:lsdException w:name="Colorful Shading" w:semiHidden="0" w:uiPriority="71" w:unhideWhenUsed="0"/>
-    <w:lsdException w:name="Colorful List" w:semiHidden="0" w:uiPriority="72" w:unhideWhenUsed="0"/>
-    <w:lsdException w:name="Colorful Grid" w:semiHidden="0" w:uiPriority="73" w:unhideWhenUsed="0"/>
-    <w:lsdException w:name="Light Shading Accent 1" w:semiHidden="0" w:uiPriority="60" w:unhideWhenUsed="0"/>
-    <w:lsdException w:name="Light List Accent 1" w:semiHidden="0" w:uiPriority="61" w:unhideWhenUsed="0"/>
-    <w:lsdException w:name="Light Grid Accent 1" w:semiHidden="0" w:uiPriority="62" w:unhideWhenUsed="0"/>
-    <w:lsdException w:name="Medium Shading 1 Accent 1" w:semiHidden="0" w:uiPriority="63" w:unhideWhenUsed="0"/>
-    <w:lsdException w:name="Medium Shading 2 Accent 1" w:semiHidden="0" w:uiPriority="64" w:unhideWhenUsed="0"/>
-    <w:lsdException w:name="Medium List 1 Accent 1" w:semiHidden="0" w:uiPriority="65" w:unhideWhenUsed="0"/>
-    <w:lsdException w:name="Revision" w:unhideWhenUsed="0"/>
-    <w:lsdException w:name="List Paragraph" w:semiHidden="0" w:uiPriority="34" w:unhideWhenUsed="0" w:qFormat="1"/>
-    <w:lsdException w:name="Quote" w:semiHidden="0" w:uiPriority="29" w:unhideWhenUsed="0" w:qFormat="1"/>
-    <w:lsdException w:name="Intense Quote" w:semiHidden="0" w:uiPriority="30" w:unhideWhenUsed="0" w:qFormat="1"/>
-    <w:lsdException w:name="Medium List 2 Accent 1" w:semiHidden="0" w:uiPriority="66" w:unhideWhenUsed="0"/>
-    <w:lsdException w:name="Medium Grid 1 Accent 1" w:semiHidden="0" w:uiPriority="67" w:unhideWhenUsed="0"/>
-    <w:lsdException w:name="Medium Grid 2 Accent 1" w:semiHidden="0" w:uiPriority="68" w:unhideWhenUsed="0"/>
-    <w:lsdException w:name="Medium Grid 3 Accent 1" w:semiHidden="0" w:uiPriority="69" w:unhideWhenUsed="0"/>
-    <w:lsdException w:name="Dark List Accent 1" w:semiHidden="0" w:uiPriority="70" w:unhideWhenUsed="0"/>
-    <w:lsdException w:name="Colorful Shading Accent 1" w:semiHidden="0" w:uiPriority="71" w:unhideWhenUsed="0"/>
-    <w:lsdException w:name="Colorful List Accent 1" w:semiHidden="0" w:uiPriority="72" w:unhideWhenUsed="0"/>
-    <w:lsdException w:name="Colorful Grid Accent 1" w:semiHidden="0" w:uiPriority="73" w:unhideWhenUsed="0"/>
-    <w:lsdException w:name="Light Shading Accent 2" w:semiHidden="0" w:uiPriority="60" w:unhideWhenUsed="0"/>
-    <w:lsdException w:name="Light List Accent 2" w:semiHidden="0" w:uiPriority="61" w:unhideWhenUsed="0"/>
-    <w:lsdException w:name="Light Grid Accent 2" w:semiHidden="0" w:uiPriority="62" w:unhideWhenUsed="0"/>
-    <w:lsdException w:name="Medium Shading 1 Accent 2" w:semiHidden="0" w:uiPriority="63" w:unhideWhenUsed="0"/>
-    <w:lsdException w:name="Medium Shading 2 Accent 2" w:semiHidden="0" w:uiPriority="64" w:unhideWhenUsed="0"/>
-    <w:lsdException w:name="Medium List 1 Accent 2" w:semiHidden="0" w:uiPriority="65" w:unhideWhenUsed="0"/>
-    <w:lsdException w:name="Medium List 2 Accent 2" w:semiHidden="0" w:uiPriority="66" w:unhideWhenUsed="0"/>
-    <w:lsdException w:name="Medium Grid 1 Accent 2" w:semiHidden="0" w:uiPriority="67" w:unhideWhenUsed="0"/>
-    <w:lsdException w:name="Medium Grid 2 Accent 2" w:semiHidden="0" w:uiPriority="68" w:unhideWhenUsed="0"/>
-    <w:lsdException w:name="Medium Grid 3 Accent 2" w:semiHidden="0" w:uiPriority="69" w:unhideWhenUsed="0"/>
-    <w:lsdException w:name="Dark List Accent 2" w:semiHidden="0" w:uiPriority="70" w:unhideWhenUsed="0"/>
-    <w:lsdException w:name="Colorful Shading Accent 2" w:semiHidden="0" w:uiPriority="71" w:unhideWhenUsed="0"/>
-    <w:lsdException w:name="Colorful List Accent 2" w:semiHidden="0" w:uiPriority="72" w:unhideWhenUsed="0"/>
-    <w:lsdException w:name="Colorful Grid Accent 2" w:semiHidden="0" w:uiPriority="73" w:unhideWhenUsed="0"/>
-    <w:lsdException w:name="Light Shading Accent 3" w:semiHidden="0" w:uiPriority="60" w:unhideWhenUsed="0"/>
-    <w:lsdException w:name="Light List Accent 3" w:semiHidden="0" w:uiPriority="61" w:unhideWhenUsed="0"/>
-    <w:lsdException w:name="Light Grid Accent 3" w:semiHidden="0" w:uiPriority="62" w:unhideWhenUsed="0"/>
-    <w:lsdException w:name="Medium Shading 1 Accent 3" w:semiHidden="0" w:uiPriority="63" w:unhideWhenUsed="0"/>
-    <w:lsdException w:name="Medium Shading 2 Accent 3" w:semiHidden="0" w:uiPriority="64" w:unhideWhenUsed="0"/>
-    <w:lsdException w:name="Medium List 1 Accent 3" w:semiHidden="0" w:uiPriority="65" w:unhideWhenUsed="0"/>
-    <w:lsdException w:name="Medium List 2 Accent 3" w:semiHidden="0" w:uiPriority="66" w:unhideWhenUsed="0"/>
-    <w:lsdException w:name="Medium Grid 1 Accent 3" w:semiHidden="0" w:uiPriority="67" w:unhideWhenUsed="0"/>
-    <w:lsdException w:name="Medium Grid 2 Accent 3" w:semiHidden="0" w:uiPriority="68" w:unhideWhenUsed="0"/>
-    <w:lsdException w:name="Medium Grid 3 Accent 3" w:semiHidden="0" w:uiPriority="69" w:unhideWhenUsed="0"/>
-    <w:lsdException w:name="Dark List Accent 3" w:semiHidden="0" w:uiPriority="70" w:unhideWhenUsed="0"/>
-    <w:lsdException w:name="Colorful Shading Accent 3" w:semiHidden="0" w:uiPriority="71" w:unhideWhenUsed="0"/>
-    <w:lsdException w:name="Colorful List Accent 3" w:semiHidden="0" w:uiPriority="72" w:unhideWhenUsed="0"/>
-    <w:lsdException w:name="Colorful Grid Accent 3" w:semiHidden="0" w:uiPriority="73" w:unhideWhenUsed="0"/>
-    <w:lsdException w:name="Light Shading Accent 4" w:semiHidden="0" w:uiPriority="60" w:unhideWhenUsed="0"/>
-    <w:lsdException w:name="Light List Accent 4" w:semiHidden="0" w:uiPriority="61" w:unhideWhenUsed="0"/>
-    <w:lsdException w:name="Light Grid Accent 4" w:semiHidden="0" w:uiPriority="62" w:unhideWhenUsed="0"/>
-    <w:lsdException w:name="Medium Shading 1 Accent 4" w:semiHidden="0" w:uiPriority="63" w:unhideWhenUsed="0"/>
-    <w:lsdException w:name="Medium Shading 2 Accent 4" w:semiHidden="0" w:uiPriority="64" w:unhideWhenUsed="0"/>
-    <w:lsdException w:name="Medium List 1 Accent 4" w:semiHidden="0" w:uiPriority="65" w:unhideWhenUsed="0"/>
-    <w:lsdException w:name="Medium List 2 Accent 4" w:semiHidden="0" w:uiPriority="66" w:unhideWhenUsed="0"/>
-    <w:lsdException w:name="Medium Grid 1 Accent 4" w:semiHidden="0" w:uiPriority="67" w:unhideWhenUsed="0"/>
-    <w:lsdException w:name="Medium Grid 2 Accent 4" w:semiHidden="0" w:uiPriority="68" w:unhideWhenUsed="0"/>
-    <w:lsdException w:name="Medium Grid 3 Accent 4" w:semiHidden="0" w:uiPriority="69" w:unhideWhenUsed="0"/>
-    <w:lsdException w:name="Dark List Accent 4" w:semiHidden="0" w:uiPriority="70" w:unhideWhenUsed="0"/>
-    <w:lsdException w:name="Colorful Shading Accent 4" w:semiHidden="0" w:uiPriority="71" w:unhideWhenUsed="0"/>
-    <w:lsdException w:name="Colorful List Accent 4" w:semiHidden="0" w:uiPriority="72" w:unhideWhenUsed="0"/>
-    <w:lsdException w:name="Colorful Grid Accent 4" w:semiHidden="0" w:uiPriority="73" w:unhideWhenUsed="0"/>
-    <w:lsdException w:name="Light Shading Accent 5" w:semiHidden="0" w:uiPriority="60" w:unhideWhenUsed="0"/>
-    <w:lsdException w:name="Light List Accent 5" w:semiHidden="0" w:uiPriority="61" w:unhideWhenUsed="0"/>
-    <w:lsdException w:name="Light Grid Accent 5" w:semiHidden="0" w:uiPriority="62" w:unhideWhenUsed="0"/>
-    <w:lsdException w:name="Medium Shading 1 Accent 5" w:semiHidden="0" w:uiPriority="63" w:unhideWhenUsed="0"/>
-    <w:lsdException w:name="Medium Shading 2 Accent 5" w:semiHidden="0" w:uiPriority="64" w:unhideWhenUsed="0"/>
-    <w:lsdException w:name="Medium List 1 Accent 5" w:semiHidden="0" w:uiPriority="65" w:unhideWhenUsed="0"/>
-    <w:lsdException w:name="Medium List 2 Accent 5" w:semiHidden="0" w:uiPriority="66" w:unhideWhenUsed="0"/>
-    <w:lsdException w:name="Medium Grid 1 Accent 5" w:semiHidden="0" w:uiPriority="67" w:unhideWhenUsed="0"/>
-    <w:lsdException w:name="Medium Grid 2 Accent 5" w:semiHidden="0" w:uiPriority="68" w:unhideWhenUsed="0"/>
-    <w:lsdException w:name="Medium Grid 3 Accent 5" w:semiHidden="0" w:uiPriority="69" w:unhideWhenUsed="0"/>
-    <w:lsdException w:name="Dark List Accent 5" w:semiHidden="0" w:uiPriority="70" w:unhideWhenUsed="0"/>
-    <w:lsdException w:name="Colorful Shading Accent 5" w:semiHidden="0" w:uiPriority="71" w:unhideWhenUsed="0"/>
-    <w:lsdException w:name="Colorful List Accent 5" w:semiHidden="0" w:uiPriority="72" w:unhideWhenUsed="0"/>
-    <w:lsdException w:name="Colorful Grid Accent 5" w:semiHidden="0" w:uiPriority="73" w:unhideWhenUsed="0"/>
-    <w:lsdException w:name="Light Shading Accent 6" w:semiHidden="0" w:uiPriority="60" w:unhideWhenUsed="0"/>
-    <w:lsdException w:name="Light List Accent 6" w:semiHidden="0" w:uiPriority="61" w:unhideWhenUsed="0"/>
-    <w:lsdException w:name="Light Grid Accent 6" w:semiHidden="0" w:uiPriority="62" w:unhideWhenUsed="0"/>
-    <w:lsdException w:name="Medium Shading 1 Accent 6" w:semiHidden="0" w:uiPriority="63" w:unhideWhenUsed="0"/>
-    <w:lsdException w:name="Medium Shading 2 Accent 6" w:semiHidden="0" w:uiPriority="64" w:unhideWhenUsed="0"/>
-    <w:lsdException w:name="Medium List 1 Accent 6" w:semiHidden="0" w:uiPriority="65" w:unhideWhenUsed="0"/>
-    <w:lsdException w:name="Medium List 2 Accent 6" w:semiHidden="0" w:uiPriority="66" w:unhideWhenUsed="0"/>
-    <w:lsdException w:name="Medium Grid 1 Accent 6" w:semiHidden="0" w:uiPriority="67" w:unhideWhenUsed="0"/>
-    <w:lsdException w:name="Medium Grid 2 Accent 6" w:semiHidden="0" w:uiPriority="68" w:unhideWhenUsed="0"/>
-    <w:lsdException w:name="Medium Grid 3 Accent 6" w:semiHidden="0" w:uiPriority="69" w:unhideWhenUsed="0"/>
-    <w:lsdException w:name="Dark List Accent 6" w:semiHidden="0" w:uiPriority="70" w:unhideWhenUsed="0"/>
-    <w:lsdException w:name="Colorful Shading Accent 6" w:semiHidden="0" w:uiPriority="71" w:unhideWhenUsed="0"/>
-    <w:lsdException w:name="Colorful List Accent 6" w:semiHidden="0" w:uiPriority="72" w:unhideWhenUsed="0"/>
-    <w:lsdException w:name="Colorful Grid Accent 6" w:semiHidden="0" w:uiPriority="73" w:unhideWhenUsed="0"/>
-    <w:lsdException w:name="Subtle Emphasis" w:semiHidden="0" w:uiPriority="19" w:unhideWhenUsed="0" w:qFormat="1"/>
-    <w:lsdException w:name="Intense Emphasis" w:semiHidden="0" w:uiPriority="21" w:unhideWhenUsed="0" w:qFormat="1"/>
-    <w:lsdException w:name="Subtle Reference" w:semiHidden="0" w:uiPriority="31" w:unhideWhenUsed="0" w:qFormat="1"/>
-    <w:lsdException w:name="Intense Reference" w:semiHidden="0" w:uiPriority="32" w:unhideWhenUsed="0" w:qFormat="1"/>
-    <w:lsdException w:name="Book Title" w:semiHidden="0" w:uiPriority="33" w:unhideWhenUsed="0" w:qFormat="1"/>
-    <w:lsdException w:name="Bibliography" w:uiPriority="37"/>
-    <w:lsdException w:name="TOC Heading" w:uiPriority="39" w:qFormat="1"/>
-  </w:latentStyles>
-  <w:style w:type="paragraph" w:default="1" w:styleId="Normal">
-    <w:name w:val="Normal"/>
-    <w:qFormat/>
-  </w:style>
-  <w:style w:type="character" w:default="1" w:styleId="Fontepargpadro">
-    <w:name w:val="Default Paragraph Font"/>
-    <w:uiPriority w:val="1"/>
-    <w:semiHidden/>
-    <w:unhideWhenUsed/>
-  </w:style>
-  <w:style w:type="table" w:default="1" w:styleId="Tabelanormal">
-    <w:name w:val="Normal Table"/>
-    <w:uiPriority w:val="99"/>
-    <w:semiHidden/>
-    <w:unhideWhenUsed/>
-    <w:tblPr>
-      <w:tblInd w:w="0" w:type="dxa"/>
-      <w:tblCellMar>
-        <w:top w:w="0" w:type="dxa"/>
-        <w:left w:w="108" w:type="dxa"/>
-        <w:bottom w:w="0" w:type="dxa"/>
-        <w:right w:w="108" w:type="dxa"/>
-      </w:tblCellMar>
-    </w:tblPr>
-  </w:style>
-  <w:style w:type="numbering" w:default="1" w:styleId="Semlista">
-    <w:name w:val="No List"/>
-    <w:uiPriority w:val="99"/>
-    <w:semiHidden/>
-    <w:unhideWhenUsed/>
-  </w:style>
-  <w:style w:type="paragraph" w:customStyle="1" w:styleId="D35D7CAC934C4A93B07A50BEEF577F19">
-    <w:name w:val="D35D7CAC934C4A93B07A50BEEF577F19"/>
-    <w:rsid w:val="003B6167"/>
-  </w:style>
-  <w:style w:type="paragraph" w:customStyle="1" w:styleId="41501EC534034329B657B8B0BCF79AC2">
-    <w:name w:val="41501EC534034329B657B8B0BCF79AC2"/>
-    <w:rsid w:val="003B6167"/>
-  </w:style>
-  <w:style w:type="paragraph" w:customStyle="1" w:styleId="E1C55B28AF0A47E397848B88BD4F5EBB">
-    <w:name w:val="E1C55B28AF0A47E397848B88BD4F5EBB"/>
-    <w:rsid w:val="003B6167"/>
-  </w:style>
-</w:styles>
-</file>
-
-<file path=word/glossary/webSettings.xml><?xml version="1.0" encoding="utf-8"?>
-<w:webSettings xmlns:mc="http://schemas.openxmlformats.org/markup-compatibility/2006" xmlns:r="http://schemas.openxmlformats.org/officeDocument/2006/relationships" xmlns:w="http://schemas.openxmlformats.org/wordprocessingml/2006/main" xmlns:w14="http://schemas.microsoft.com/office/word/2010/wordml" mc:Ignorable="w14">
-  <w:optimizeForBrowser/>
-  <w:allowPNG/>
-</w:webSettings>
 </file>
 
 <file path=word/theme/theme1.xml><?xml version="1.0" encoding="utf-8"?>

</xml_diff>